<commit_message>
Added references and Tweedle Dee, commented the loop file
</commit_message>
<xml_diff>
--- a/loop_paper.docx
+++ b/loop_paper.docx
@@ -6,6 +6,17 @@
       <w:r>
         <w:t>Author: David Richards</w:t>
       </w:r>
+      <w:r>
+        <w:t xml:space="preserve">, </w:t>
+      </w:r>
+      <w:proofErr w:type="spellStart"/>
+      <w:r>
+        <w:t>Tweedle</w:t>
+      </w:r>
+      <w:proofErr w:type="spellEnd"/>
+      <w:r>
+        <w:t xml:space="preserve"> Dee</w:t>
+      </w:r>
     </w:p>
     <w:p>
       <w:r>
@@ -47,6 +58,23 @@
       </w:pPr>
       <w:r>
         <w:t>Analysis</w:t>
+      </w:r>
+    </w:p>
+    <w:p>
+      <w:pPr>
+        <w:pStyle w:val="ListParagraph"/>
+        <w:numPr>
+          <w:ilvl w:val="0"/>
+          <w:numId w:val="1"/>
+        </w:numPr>
+      </w:pPr>
+      <w:r>
+        <w:t>Conclusions</w:t>
+      </w:r>
+    </w:p>
+    <w:p>
+      <w:r>
+        <w:t>References.</w:t>
       </w:r>
       <w:bookmarkStart w:id="0" w:name="_GoBack"/>
       <w:bookmarkEnd w:id="0"/>
@@ -281,6 +309,7 @@
     <w:lsdException w:name="HTML Sample" w:semiHidden="1" w:unhideWhenUsed="1"/>
     <w:lsdException w:name="HTML Typewriter" w:semiHidden="1" w:unhideWhenUsed="1"/>
     <w:lsdException w:name="HTML Variable" w:semiHidden="1" w:unhideWhenUsed="1"/>
+    <w:lsdException w:name="Normal Table" w:semiHidden="1" w:unhideWhenUsed="1"/>
     <w:lsdException w:name="annotation subject" w:semiHidden="1" w:unhideWhenUsed="1"/>
     <w:lsdException w:name="No List" w:semiHidden="1" w:unhideWhenUsed="1"/>
     <w:lsdException w:name="Outline List 1" w:semiHidden="1" w:unhideWhenUsed="1"/>
@@ -327,8 +356,10 @@
     <w:lsdException w:name="Table Subtle 2" w:semiHidden="1" w:unhideWhenUsed="1"/>
     <w:lsdException w:name="Table Web 1" w:semiHidden="1" w:unhideWhenUsed="1"/>
     <w:lsdException w:name="Table Web 2" w:semiHidden="1" w:unhideWhenUsed="1"/>
+    <w:lsdException w:name="Table Web 3" w:semiHidden="1" w:unhideWhenUsed="1"/>
     <w:lsdException w:name="Balloon Text" w:semiHidden="1" w:unhideWhenUsed="1"/>
     <w:lsdException w:name="Table Grid" w:uiPriority="39"/>
+    <w:lsdException w:name="Table Theme" w:semiHidden="1" w:unhideWhenUsed="1"/>
     <w:lsdException w:name="Placeholder Text" w:semiHidden="1"/>
     <w:lsdException w:name="No Spacing" w:uiPriority="1" w:qFormat="1"/>
     <w:lsdException w:name="Light Shading" w:uiPriority="60"/>

</xml_diff>

<commit_message>
'Better formatting and more code
</commit_message>
<xml_diff>
--- a/loop_paper.docx
+++ b/loop_paper.docx
@@ -74,7 +74,13 @@
     </w:p>
     <w:p>
       <w:r>
-        <w:t>References.</w:t>
+        <w:rPr>
+          <w:b/>
+        </w:rPr>
+        <w:t>References</w:t>
+      </w:r>
+      <w:r>
+        <w:t>.</w:t>
       </w:r>
       <w:bookmarkStart w:id="0" w:name="_GoBack"/>
       <w:bookmarkEnd w:id="0"/>

</xml_diff>

<commit_message>
Made important comments about the paper
</commit_message>
<xml_diff>
--- a/loop_paper.docx
+++ b/loop_paper.docx
@@ -6,17 +6,32 @@
       <w:r>
         <w:t>Author: David Richards</w:t>
       </w:r>
-      <w:r>
-        <w:t xml:space="preserve">, </w:t>
-      </w:r>
-      <w:proofErr w:type="spellStart"/>
-      <w:r>
-        <w:t>Tweedle</w:t>
-      </w:r>
-      <w:proofErr w:type="spellEnd"/>
-      <w:r>
-        <w:t xml:space="preserve"> Dee</w:t>
-      </w:r>
+      <w:ins w:id="0" w:author="user" w:date="2016-03-11T11:01:00Z">
+        <w:r>
+          <w:t xml:space="preserve">, </w:t>
+        </w:r>
+        <w:proofErr w:type="spellStart"/>
+        <w:r>
+          <w:t>Tweedle</w:t>
+        </w:r>
+        <w:proofErr w:type="spellEnd"/>
+        <w:r>
+          <w:t xml:space="preserve"> Dum, </w:t>
+        </w:r>
+        <w:proofErr w:type="spellStart"/>
+        <w:r>
+          <w:t>Tweedle</w:t>
+        </w:r>
+        <w:proofErr w:type="spellEnd"/>
+        <w:r>
+          <w:t xml:space="preserve"> Dee</w:t>
+        </w:r>
+      </w:ins>
+      <w:del w:id="1" w:author="user" w:date="2016-03-11T11:01:00Z">
+        <w:r>
+          <w:delText>, Tweedle Dee</w:delText>
+        </w:r>
+      </w:del>
     </w:p>
     <w:p>
       <w:r>
@@ -43,6 +58,9 @@
           <w:ilvl w:val="0"/>
           <w:numId w:val="1"/>
         </w:numPr>
+        <w:rPr>
+          <w:ins w:id="2" w:author="user" w:date="2016-03-11T11:02:00Z"/>
+        </w:rPr>
       </w:pPr>
       <w:r>
         <w:t>Literature Review</w:t>
@@ -52,6 +70,29 @@
       <w:pPr>
         <w:pStyle w:val="ListParagraph"/>
         <w:numPr>
+          <w:ilvl w:val="1"/>
+          <w:numId w:val="1"/>
+        </w:numPr>
+        <w:pPrChange w:id="3" w:author="user" w:date="2016-03-11T11:02:00Z">
+          <w:pPr>
+            <w:pStyle w:val="ListParagraph"/>
+            <w:numPr>
+              <w:numId w:val="1"/>
+            </w:numPr>
+            <w:ind w:hanging="360"/>
+          </w:pPr>
+        </w:pPrChange>
+      </w:pPr>
+      <w:ins w:id="4" w:author="user" w:date="2016-03-11T11:02:00Z">
+        <w:r>
+          <w:t>Lots of references here</w:t>
+        </w:r>
+      </w:ins>
+    </w:p>
+    <w:p>
+      <w:pPr>
+        <w:pStyle w:val="ListParagraph"/>
+        <w:numPr>
           <w:ilvl w:val="0"/>
           <w:numId w:val="1"/>
         </w:numPr>
@@ -67,12 +108,39 @@
           <w:ilvl w:val="0"/>
           <w:numId w:val="1"/>
         </w:numPr>
+        <w:rPr>
+          <w:ins w:id="5" w:author="user" w:date="2016-03-11T11:02:00Z"/>
+        </w:rPr>
       </w:pPr>
       <w:r>
         <w:t>Conclusions</w:t>
       </w:r>
     </w:p>
     <w:p>
+      <w:pPr>
+        <w:pStyle w:val="ListParagraph"/>
+        <w:numPr>
+          <w:ilvl w:val="1"/>
+          <w:numId w:val="1"/>
+        </w:numPr>
+        <w:pPrChange w:id="6" w:author="user" w:date="2016-03-11T11:02:00Z">
+          <w:pPr>
+            <w:pStyle w:val="ListParagraph"/>
+            <w:numPr>
+              <w:numId w:val="1"/>
+            </w:numPr>
+            <w:ind w:hanging="360"/>
+          </w:pPr>
+        </w:pPrChange>
+      </w:pPr>
+      <w:ins w:id="7" w:author="user" w:date="2016-03-11T11:02:00Z">
+        <w:r>
+          <w:t>These conclusions are not useful at all!</w:t>
+        </w:r>
+      </w:ins>
+    </w:p>
+    <w:p>
+      <w:commentRangeStart w:id="8"/>
       <w:r>
         <w:rPr>
           <w:b/>
@@ -82,8 +150,13 @@
       <w:r>
         <w:t>.</w:t>
       </w:r>
-      <w:bookmarkStart w:id="0" w:name="_GoBack"/>
-      <w:bookmarkEnd w:id="0"/>
+      <w:commentRangeEnd w:id="8"/>
+      <w:r>
+        <w:rPr>
+          <w:rStyle w:val="CommentReference"/>
+        </w:rPr>
+        <w:commentReference w:id="8"/>
+      </w:r>
     </w:p>
     <w:sectPr>
       <w:pgSz w:w="11906" w:h="16838"/>
@@ -93,6 +166,41 @@
     </w:sectPr>
   </w:body>
 </w:document>
+</file>
+
+<file path=word/comments.xml><?xml version="1.0" encoding="utf-8"?>
+<w:comments xmlns:wpc="http://schemas.microsoft.com/office/word/2010/wordprocessingCanvas" xmlns:cx="http://schemas.microsoft.com/office/drawing/2014/chartex" xmlns:cx1="http://schemas.microsoft.com/office/drawing/2015/9/8/chartex" xmlns:cx2="http://schemas.microsoft.com/office/drawing/2015/10/21/chartex" xmlns:mc="http://schemas.openxmlformats.org/markup-compatibility/2006" xmlns:o="urn:schemas-microsoft-com:office:office" xmlns:r="http://schemas.openxmlformats.org/officeDocument/2006/relationships" xmlns:m="http://schemas.openxmlformats.org/officeDocument/2006/math" xmlns:v="urn:schemas-microsoft-com:vml" xmlns:wp14="http://schemas.microsoft.com/office/word/2010/wordprocessingDrawing" xmlns:wp="http://schemas.openxmlformats.org/drawingml/2006/wordprocessingDrawing" xmlns:w10="urn:schemas-microsoft-com:office:word" xmlns:w="http://schemas.openxmlformats.org/wordprocessingml/2006/main" xmlns:w14="http://schemas.microsoft.com/office/word/2010/wordml" xmlns:w15="http://schemas.microsoft.com/office/word/2012/wordml" xmlns:w16se="http://schemas.microsoft.com/office/word/2015/wordml/symex" xmlns:wpg="http://schemas.microsoft.com/office/word/2010/wordprocessingGroup" xmlns:wpi="http://schemas.microsoft.com/office/word/2010/wordprocessingInk" xmlns:wne="http://schemas.microsoft.com/office/word/2006/wordml" xmlns:wps="http://schemas.microsoft.com/office/word/2010/wordprocessingShape" mc:Ignorable="w14 w15 w16se wp14">
+  <w:comment w:id="8" w:author="user" w:date="2016-03-11T11:02:00Z" w:initials="u">
+    <w:p>
+      <w:pPr>
+        <w:pStyle w:val="CommentText"/>
+      </w:pPr>
+      <w:r>
+        <w:rPr>
+          <w:rStyle w:val="CommentReference"/>
+        </w:rPr>
+        <w:annotationRef/>
+      </w:r>
+      <w:r>
+        <w:t xml:space="preserve">The formatting should be font comic sans, 16 and </w:t>
+      </w:r>
+      <w:r>
+        <w:rPr>
+          <w:i/>
+        </w:rPr>
+        <w:t>italics</w:t>
+      </w:r>
+      <w:bookmarkStart w:id="9" w:name="_GoBack"/>
+      <w:bookmarkEnd w:id="9"/>
+    </w:p>
+  </w:comment>
+</w:comments>
+</file>
+
+<file path=word/commentsExtended.xml><?xml version="1.0" encoding="utf-8"?>
+<w15:commentsEx xmlns:wpc="http://schemas.microsoft.com/office/word/2010/wordprocessingCanvas" xmlns:cx="http://schemas.microsoft.com/office/drawing/2014/chartex" xmlns:cx1="http://schemas.microsoft.com/office/drawing/2015/9/8/chartex" xmlns:cx2="http://schemas.microsoft.com/office/drawing/2015/10/21/chartex" xmlns:mc="http://schemas.openxmlformats.org/markup-compatibility/2006" xmlns:o="urn:schemas-microsoft-com:office:office" xmlns:r="http://schemas.openxmlformats.org/officeDocument/2006/relationships" xmlns:m="http://schemas.openxmlformats.org/officeDocument/2006/math" xmlns:v="urn:schemas-microsoft-com:vml" xmlns:wp14="http://schemas.microsoft.com/office/word/2010/wordprocessingDrawing" xmlns:wp="http://schemas.openxmlformats.org/drawingml/2006/wordprocessingDrawing" xmlns:w10="urn:schemas-microsoft-com:office:word" xmlns:w="http://schemas.openxmlformats.org/wordprocessingml/2006/main" xmlns:w14="http://schemas.microsoft.com/office/word/2010/wordml" xmlns:w15="http://schemas.microsoft.com/office/word/2012/wordml" xmlns:w16se="http://schemas.microsoft.com/office/word/2015/wordml/symex" xmlns:wpg="http://schemas.microsoft.com/office/word/2010/wordprocessingGroup" xmlns:wpi="http://schemas.microsoft.com/office/word/2010/wordprocessingInk" xmlns:wne="http://schemas.microsoft.com/office/word/2006/wordml" xmlns:wps="http://schemas.microsoft.com/office/word/2010/wordprocessingShape" mc:Ignorable="w14 w15 w16se wp14">
+  <w15:commentEx w15:paraId="1E2D8C0A" w15:done="0"/>
+</w15:commentsEx>
 </file>
 
 <file path=word/numbering.xml><?xml version="1.0" encoding="utf-8"?>
@@ -113,7 +221,7 @@
         <w:rFonts w:hint="default"/>
       </w:rPr>
     </w:lvl>
-    <w:lvl w:ilvl="1" w:tplc="08090019" w:tentative="1">
+    <w:lvl w:ilvl="1" w:tplc="08090019">
       <w:start w:val="1"/>
       <w:numFmt w:val="lowerLetter"/>
       <w:lvlText w:val="%2."/>
@@ -190,6 +298,14 @@
     <w:abstractNumId w:val="0"/>
   </w:num>
 </w:numbering>
+</file>
+
+<file path=word/people.xml><?xml version="1.0" encoding="utf-8"?>
+<w15:people xmlns:wpc="http://schemas.microsoft.com/office/word/2010/wordprocessingCanvas" xmlns:cx="http://schemas.microsoft.com/office/drawing/2014/chartex" xmlns:cx1="http://schemas.microsoft.com/office/drawing/2015/9/8/chartex" xmlns:cx2="http://schemas.microsoft.com/office/drawing/2015/10/21/chartex" xmlns:mc="http://schemas.openxmlformats.org/markup-compatibility/2006" xmlns:o="urn:schemas-microsoft-com:office:office" xmlns:r="http://schemas.openxmlformats.org/officeDocument/2006/relationships" xmlns:m="http://schemas.openxmlformats.org/officeDocument/2006/math" xmlns:v="urn:schemas-microsoft-com:vml" xmlns:wp14="http://schemas.microsoft.com/office/word/2010/wordprocessingDrawing" xmlns:wp="http://schemas.openxmlformats.org/drawingml/2006/wordprocessingDrawing" xmlns:w10="urn:schemas-microsoft-com:office:word" xmlns:w="http://schemas.openxmlformats.org/wordprocessingml/2006/main" xmlns:w14="http://schemas.microsoft.com/office/word/2010/wordml" xmlns:w15="http://schemas.microsoft.com/office/word/2012/wordml" xmlns:w16se="http://schemas.microsoft.com/office/word/2015/wordml/symex" xmlns:wpg="http://schemas.microsoft.com/office/word/2010/wordprocessingGroup" xmlns:wpi="http://schemas.microsoft.com/office/word/2010/wordprocessingInk" xmlns:wne="http://schemas.microsoft.com/office/word/2006/wordml" xmlns:wps="http://schemas.microsoft.com/office/word/2010/wordprocessingShape" mc:Ignorable="w14 w15 w16se wp14">
+  <w15:person w15:author="user">
+    <w15:presenceInfo w15:providerId="None" w15:userId="user"/>
+  </w15:person>
+</w15:people>
 </file>
 
 <file path=word/styles.xml><?xml version="1.0" encoding="utf-8"?>
@@ -625,6 +741,104 @@
       <w:contextualSpacing/>
     </w:pPr>
   </w:style>
+  <w:style w:type="paragraph" w:styleId="BalloonText">
+    <w:name w:val="Balloon Text"/>
+    <w:basedOn w:val="Normal"/>
+    <w:link w:val="BalloonTextChar"/>
+    <w:uiPriority w:val="99"/>
+    <w:semiHidden/>
+    <w:unhideWhenUsed/>
+    <w:rsid w:val="00BC1757"/>
+    <w:pPr>
+      <w:spacing w:after="0" w:line="240" w:lineRule="auto"/>
+    </w:pPr>
+    <w:rPr>
+      <w:rFonts w:ascii="Segoe UI" w:hAnsi="Segoe UI" w:cs="Segoe UI"/>
+      <w:sz w:val="18"/>
+      <w:szCs w:val="18"/>
+    </w:rPr>
+  </w:style>
+  <w:style w:type="character" w:customStyle="1" w:styleId="BalloonTextChar">
+    <w:name w:val="Balloon Text Char"/>
+    <w:basedOn w:val="DefaultParagraphFont"/>
+    <w:link w:val="BalloonText"/>
+    <w:uiPriority w:val="99"/>
+    <w:semiHidden/>
+    <w:rsid w:val="00BC1757"/>
+    <w:rPr>
+      <w:rFonts w:ascii="Segoe UI" w:hAnsi="Segoe UI" w:cs="Segoe UI"/>
+      <w:sz w:val="18"/>
+      <w:szCs w:val="18"/>
+    </w:rPr>
+  </w:style>
+  <w:style w:type="character" w:styleId="CommentReference">
+    <w:name w:val="annotation reference"/>
+    <w:basedOn w:val="DefaultParagraphFont"/>
+    <w:uiPriority w:val="99"/>
+    <w:semiHidden/>
+    <w:unhideWhenUsed/>
+    <w:rsid w:val="00BC1757"/>
+    <w:rPr>
+      <w:sz w:val="16"/>
+      <w:szCs w:val="16"/>
+    </w:rPr>
+  </w:style>
+  <w:style w:type="paragraph" w:styleId="CommentText">
+    <w:name w:val="annotation text"/>
+    <w:basedOn w:val="Normal"/>
+    <w:link w:val="CommentTextChar"/>
+    <w:uiPriority w:val="99"/>
+    <w:semiHidden/>
+    <w:unhideWhenUsed/>
+    <w:rsid w:val="00BC1757"/>
+    <w:pPr>
+      <w:spacing w:line="240" w:lineRule="auto"/>
+    </w:pPr>
+    <w:rPr>
+      <w:sz w:val="20"/>
+      <w:szCs w:val="20"/>
+    </w:rPr>
+  </w:style>
+  <w:style w:type="character" w:customStyle="1" w:styleId="CommentTextChar">
+    <w:name w:val="Comment Text Char"/>
+    <w:basedOn w:val="DefaultParagraphFont"/>
+    <w:link w:val="CommentText"/>
+    <w:uiPriority w:val="99"/>
+    <w:semiHidden/>
+    <w:rsid w:val="00BC1757"/>
+    <w:rPr>
+      <w:sz w:val="20"/>
+      <w:szCs w:val="20"/>
+    </w:rPr>
+  </w:style>
+  <w:style w:type="paragraph" w:styleId="CommentSubject">
+    <w:name w:val="annotation subject"/>
+    <w:basedOn w:val="CommentText"/>
+    <w:next w:val="CommentText"/>
+    <w:link w:val="CommentSubjectChar"/>
+    <w:uiPriority w:val="99"/>
+    <w:semiHidden/>
+    <w:unhideWhenUsed/>
+    <w:rsid w:val="00BC1757"/>
+    <w:rPr>
+      <w:b/>
+      <w:bCs/>
+    </w:rPr>
+  </w:style>
+  <w:style w:type="character" w:customStyle="1" w:styleId="CommentSubjectChar">
+    <w:name w:val="Comment Subject Char"/>
+    <w:basedOn w:val="CommentTextChar"/>
+    <w:link w:val="CommentSubject"/>
+    <w:uiPriority w:val="99"/>
+    <w:semiHidden/>
+    <w:rsid w:val="00BC1757"/>
+    <w:rPr>
+      <w:b/>
+      <w:bCs/>
+      <w:sz w:val="20"/>
+      <w:szCs w:val="20"/>
+    </w:rPr>
+  </w:style>
 </w:styles>
 </file>
 

</xml_diff>